<commit_message>
Restructure document editor for improved user experience and functionality
Refactor the DocxEditor component to feature top-level tabs for Editor, Preview, and History, and update mutation logic for saving and reverting versions.

Replit-Commit-Author: Agent
Replit-Commit-Session-Id: bb0d817b-3886-4996-983c-e252ace80b42
Replit-Commit-Checkpoint-Type: intermediate_checkpoint
Replit-Commit-Event-Id: a62c35b4-f38c-420f-9aa0-50b45e7fc85f
Replit-Commit-Screenshot-Url: https://storage.googleapis.com/screenshot-production-us-central1/fc828d39-61cd-41d5-ba8d-20e8af9db227/bb0d817b-3886-4996-983c-e252ace80b42/ICSBPll
Replit-Helium-Checkpoint-Created: true
</commit_message>
<xml_diff>
--- a/uploads/contract-pdfs/template-ai-1767789346967.docx
+++ b/uploads/contract-pdfs/template-ai-1767789346967.docx
@@ -30,6 +30,14 @@
       </w:pPr>
       <w:r>
         <w:rPr/>
+      </w:r>
+    </w:p>
+    <w:p>
+      <w:pPr>
+        <w:spacing w:lineRule="auto"/>
+      </w:pPr>
+      <w:r>
+        <w:rPr/>
         <w:t xml:space="preserve">Zmluva o odbere</w:t>
       </w:r>
     </w:p>
@@ -43,8 +51,8 @@
       </w:r>
       <w:r>
         <w:rPr>
+          <w:b/>
           <w:color w:val="856404"/>
-          <w:b/>
         </w:rPr>
         <w:t xml:space="preserve">{{contract.number}}</w:t>
       </w:r>
@@ -99,8 +107,8 @@
       </w:r>
       <w:r>
         <w:rPr>
+          <w:b/>
           <w:color w:val="856404"/>
-          <w:b/>
         </w:rPr>
         <w:t xml:space="preserve">{{customer.fullName}}</w:t>
       </w:r>
@@ -119,8 +127,8 @@
       </w:r>
       <w:r>
         <w:rPr>
+          <w:b/>
           <w:color w:val="856404"/>
-          <w:b/>
         </w:rPr>
         <w:t xml:space="preserve">{{customer.permanentAddress}}</w:t>
       </w:r>
@@ -194,8 +202,8 @@
       </w:pPr>
       <w:r>
         <w:rPr>
+          <w:b/>
           <w:color w:val="856404"/>
-          <w:b/>
         </w:rPr>
         <w:t xml:space="preserve">{{customer.birthDate}}</w:t>
       </w:r>
@@ -215,8 +223,8 @@
       </w:pPr>
       <w:r>
         <w:rPr>
+          <w:b/>
           <w:color w:val="856404"/>
-          <w:b/>
         </w:rPr>
         <w:t xml:space="preserve">{{customer.date}}</w:t>
       </w:r>
@@ -240,8 +248,8 @@
       </w:r>
       <w:r>
         <w:rPr>
+          <w:b/>
           <w:color w:val="856404"/>
-          <w:b/>
         </w:rPr>
         <w:t xml:space="preserve">{{child.birthDate}}</w:t>
       </w:r>
@@ -283,8 +291,8 @@
       </w:r>
       <w:r>
         <w:rPr>
+          <w:b/>
           <w:color w:val="856404"/>
-          <w:b/>
         </w:rPr>
         <w:t xml:space="preserve">{{father.fullName}}</w:t>
       </w:r>
@@ -303,8 +311,8 @@
       </w:r>
       <w:r>
         <w:rPr>
+          <w:b/>
           <w:color w:val="856404"/>
-          <w:b/>
         </w:rPr>
         <w:t xml:space="preserve">{{father.permanentAddress}}</w:t>
       </w:r>
@@ -5251,8 +5259,8 @@
       </w:r>
       <w:r>
         <w:rPr>
+          <w:b/>
           <w:color w:val="856404"/>
-          <w:b/>
         </w:rPr>
         <w:t xml:space="preserve">{{today}}</w:t>
       </w:r>
@@ -5272,8 +5280,8 @@
       </w:pPr>
       <w:r>
         <w:rPr>
+          <w:b/>
           <w:color w:val="856404"/>
-          <w:b/>
         </w:rPr>
         <w:t xml:space="preserve">{{customer.fullName}}</w:t>
       </w:r>
@@ -5342,8 +5350,8 @@
       </w:pPr>
       <w:r>
         <w:rPr>
+          <w:b/>
           <w:color w:val="856404"/>
-          <w:b/>
         </w:rPr>
         <w:t xml:space="preserve">{{father.fullName}}</w:t>
       </w:r>

</xml_diff>